<commit_message>
Filled out & added a task to the report
</commit_message>
<xml_diff>
--- a/TPS_Reports/TPS_1.docx
+++ b/TPS_Reports/TPS_1.docx
@@ -39,8 +39,8 @@
       <w:tblGrid>
         <w:gridCol w:w="2515"/>
         <w:gridCol w:w="1170"/>
+        <w:gridCol w:w="990"/>
         <w:gridCol w:w="810"/>
-        <w:gridCol w:w="990"/>
         <w:gridCol w:w="990"/>
         <w:gridCol w:w="1270"/>
         <w:gridCol w:w="1605"/>
@@ -101,7 +101,7 @@
         </w:tc>
         <w:tc>
           <w:tcPr>
-            <w:tcW w:w="810" w:type="dxa"/>
+            <w:tcW w:w="990" w:type="dxa"/>
           </w:tcPr>
           <w:p>
             <w:pPr>
@@ -120,7 +120,7 @@
         </w:tc>
         <w:tc>
           <w:tcPr>
-            <w:tcW w:w="990" w:type="dxa"/>
+            <w:tcW w:w="810" w:type="dxa"/>
           </w:tcPr>
           <w:p>
             <w:pPr>
@@ -218,21 +218,30 @@
             <w:pPr>
               <w:cnfStyle w:val="000000100000" w:firstRow="0" w:lastRow="0" w:firstColumn="0" w:lastColumn="0" w:oddVBand="0" w:evenVBand="0" w:oddHBand="1" w:evenHBand="0" w:firstRowFirstColumn="0" w:firstRowLastColumn="0" w:lastRowFirstColumn="0" w:lastRowLastColumn="0"/>
             </w:pPr>
+            <w:r>
+              <w:t>&lt;1 hour</w:t>
+            </w:r>
+          </w:p>
+        </w:tc>
+        <w:tc>
+          <w:tcPr>
+            <w:tcW w:w="990" w:type="dxa"/>
+          </w:tcPr>
+          <w:p>
+            <w:pPr>
+              <w:cnfStyle w:val="000000100000" w:firstRow="0" w:lastRow="0" w:firstColumn="0" w:lastColumn="0" w:oddVBand="0" w:evenVBand="0" w:oddHBand="1" w:evenHBand="0" w:firstRowFirstColumn="0" w:firstRowLastColumn="0" w:lastRowFirstColumn="0" w:lastRowLastColumn="0"/>
+            </w:pPr>
+            <w:r>
+              <w:t>L</w:t>
+            </w:r>
+            <w:r>
+              <w:t>ow</w:t>
+            </w:r>
           </w:p>
         </w:tc>
         <w:tc>
           <w:tcPr>
             <w:tcW w:w="810" w:type="dxa"/>
-          </w:tcPr>
-          <w:p>
-            <w:pPr>
-              <w:cnfStyle w:val="000000100000" w:firstRow="0" w:lastRow="0" w:firstColumn="0" w:lastColumn="0" w:oddVBand="0" w:evenVBand="0" w:oddHBand="1" w:evenHBand="0" w:firstRowFirstColumn="0" w:firstRowLastColumn="0" w:lastRowFirstColumn="0" w:lastRowLastColumn="0"/>
-            </w:pPr>
-          </w:p>
-        </w:tc>
-        <w:tc>
-          <w:tcPr>
-            <w:tcW w:w="990" w:type="dxa"/>
           </w:tcPr>
           <w:p>
             <w:pPr>
@@ -298,17 +307,17 @@
         </w:tc>
         <w:tc>
           <w:tcPr>
+            <w:tcW w:w="990" w:type="dxa"/>
+          </w:tcPr>
+          <w:p>
+            <w:pPr>
+              <w:cnfStyle w:val="000000000000" w:firstRow="0" w:lastRow="0" w:firstColumn="0" w:lastColumn="0" w:oddVBand="0" w:evenVBand="0" w:oddHBand="0" w:evenHBand="0" w:firstRowFirstColumn="0" w:firstRowLastColumn="0" w:lastRowFirstColumn="0" w:lastRowLastColumn="0"/>
+            </w:pPr>
+          </w:p>
+        </w:tc>
+        <w:tc>
+          <w:tcPr>
             <w:tcW w:w="810" w:type="dxa"/>
-          </w:tcPr>
-          <w:p>
-            <w:pPr>
-              <w:cnfStyle w:val="000000000000" w:firstRow="0" w:lastRow="0" w:firstColumn="0" w:lastColumn="0" w:oddVBand="0" w:evenVBand="0" w:oddHBand="0" w:evenHBand="0" w:firstRowFirstColumn="0" w:firstRowLastColumn="0" w:lastRowFirstColumn="0" w:lastRowLastColumn="0"/>
-            </w:pPr>
-          </w:p>
-        </w:tc>
-        <w:tc>
-          <w:tcPr>
-            <w:tcW w:w="990" w:type="dxa"/>
           </w:tcPr>
           <w:p>
             <w:pPr>
@@ -380,20 +389,20 @@
         </w:tc>
         <w:tc>
           <w:tcPr>
+            <w:tcW w:w="990" w:type="dxa"/>
+          </w:tcPr>
+          <w:p>
+            <w:pPr>
+              <w:cnfStyle w:val="000000100000" w:firstRow="0" w:lastRow="0" w:firstColumn="0" w:lastColumn="0" w:oddVBand="0" w:evenVBand="0" w:oddHBand="1" w:evenHBand="0" w:firstRowFirstColumn="0" w:firstRowLastColumn="0" w:lastRowFirstColumn="0" w:lastRowLastColumn="0"/>
+            </w:pPr>
+            <w:r>
+              <w:t>Low</w:t>
+            </w:r>
+          </w:p>
+        </w:tc>
+        <w:tc>
+          <w:tcPr>
             <w:tcW w:w="810" w:type="dxa"/>
-          </w:tcPr>
-          <w:p>
-            <w:pPr>
-              <w:cnfStyle w:val="000000100000" w:firstRow="0" w:lastRow="0" w:firstColumn="0" w:lastColumn="0" w:oddVBand="0" w:evenVBand="0" w:oddHBand="1" w:evenHBand="0" w:firstRowFirstColumn="0" w:firstRowLastColumn="0" w:lastRowFirstColumn="0" w:lastRowLastColumn="0"/>
-            </w:pPr>
-            <w:r>
-              <w:t>Low</w:t>
-            </w:r>
-          </w:p>
-        </w:tc>
-        <w:tc>
-          <w:tcPr>
-            <w:tcW w:w="990" w:type="dxa"/>
           </w:tcPr>
           <w:p>
             <w:pPr>
@@ -458,26 +467,24 @@
             <w:r>
               <w:t>&lt;1 hour</w:t>
             </w:r>
-            <w:bookmarkStart w:id="0" w:name="_GoBack"/>
-            <w:bookmarkEnd w:id="0"/>
+          </w:p>
+        </w:tc>
+        <w:tc>
+          <w:tcPr>
+            <w:tcW w:w="990" w:type="dxa"/>
+          </w:tcPr>
+          <w:p>
+            <w:pPr>
+              <w:cnfStyle w:val="000000000000" w:firstRow="0" w:lastRow="0" w:firstColumn="0" w:lastColumn="0" w:oddVBand="0" w:evenVBand="0" w:oddHBand="0" w:evenHBand="0" w:firstRowFirstColumn="0" w:firstRowLastColumn="0" w:lastRowFirstColumn="0" w:lastRowLastColumn="0"/>
+            </w:pPr>
+            <w:r>
+              <w:t>Low</w:t>
+            </w:r>
           </w:p>
         </w:tc>
         <w:tc>
           <w:tcPr>
             <w:tcW w:w="810" w:type="dxa"/>
-          </w:tcPr>
-          <w:p>
-            <w:pPr>
-              <w:cnfStyle w:val="000000000000" w:firstRow="0" w:lastRow="0" w:firstColumn="0" w:lastColumn="0" w:oddVBand="0" w:evenVBand="0" w:oddHBand="0" w:evenHBand="0" w:firstRowFirstColumn="0" w:firstRowLastColumn="0" w:lastRowFirstColumn="0" w:lastRowLastColumn="0"/>
-            </w:pPr>
-            <w:r>
-              <w:t>Low</w:t>
-            </w:r>
-          </w:p>
-        </w:tc>
-        <w:tc>
-          <w:tcPr>
-            <w:tcW w:w="990" w:type="dxa"/>
           </w:tcPr>
           <w:p>
             <w:pPr>
@@ -542,21 +549,27 @@
             <w:pPr>
               <w:cnfStyle w:val="000000100000" w:firstRow="0" w:lastRow="0" w:firstColumn="0" w:lastColumn="0" w:oddVBand="0" w:evenVBand="0" w:oddHBand="1" w:evenHBand="0" w:firstRowFirstColumn="0" w:firstRowLastColumn="0" w:lastRowFirstColumn="0" w:lastRowLastColumn="0"/>
             </w:pPr>
+            <w:r>
+              <w:t>&lt;1 hour</w:t>
+            </w:r>
+          </w:p>
+        </w:tc>
+        <w:tc>
+          <w:tcPr>
+            <w:tcW w:w="990" w:type="dxa"/>
+          </w:tcPr>
+          <w:p>
+            <w:pPr>
+              <w:cnfStyle w:val="000000100000" w:firstRow="0" w:lastRow="0" w:firstColumn="0" w:lastColumn="0" w:oddVBand="0" w:evenVBand="0" w:oddHBand="1" w:evenHBand="0" w:firstRowFirstColumn="0" w:firstRowLastColumn="0" w:lastRowFirstColumn="0" w:lastRowLastColumn="0"/>
+            </w:pPr>
+            <w:r>
+              <w:t>Low</w:t>
+            </w:r>
           </w:p>
         </w:tc>
         <w:tc>
           <w:tcPr>
             <w:tcW w:w="810" w:type="dxa"/>
-          </w:tcPr>
-          <w:p>
-            <w:pPr>
-              <w:cnfStyle w:val="000000100000" w:firstRow="0" w:lastRow="0" w:firstColumn="0" w:lastColumn="0" w:oddVBand="0" w:evenVBand="0" w:oddHBand="1" w:evenHBand="0" w:firstRowFirstColumn="0" w:firstRowLastColumn="0" w:lastRowFirstColumn="0" w:lastRowLastColumn="0"/>
-            </w:pPr>
-          </w:p>
-        </w:tc>
-        <w:tc>
-          <w:tcPr>
-            <w:tcW w:w="990" w:type="dxa"/>
           </w:tcPr>
           <w:p>
             <w:pPr>
@@ -622,17 +635,17 @@
         </w:tc>
         <w:tc>
           <w:tcPr>
+            <w:tcW w:w="990" w:type="dxa"/>
+          </w:tcPr>
+          <w:p>
+            <w:pPr>
+              <w:cnfStyle w:val="000000000000" w:firstRow="0" w:lastRow="0" w:firstColumn="0" w:lastColumn="0" w:oddVBand="0" w:evenVBand="0" w:oddHBand="0" w:evenHBand="0" w:firstRowFirstColumn="0" w:firstRowLastColumn="0" w:lastRowFirstColumn="0" w:lastRowLastColumn="0"/>
+            </w:pPr>
+          </w:p>
+        </w:tc>
+        <w:tc>
+          <w:tcPr>
             <w:tcW w:w="810" w:type="dxa"/>
-          </w:tcPr>
-          <w:p>
-            <w:pPr>
-              <w:cnfStyle w:val="000000000000" w:firstRow="0" w:lastRow="0" w:firstColumn="0" w:lastColumn="0" w:oddVBand="0" w:evenVBand="0" w:oddHBand="0" w:evenHBand="0" w:firstRowFirstColumn="0" w:firstRowLastColumn="0" w:lastRowFirstColumn="0" w:lastRowLastColumn="0"/>
-            </w:pPr>
-          </w:p>
-        </w:tc>
-        <w:tc>
-          <w:tcPr>
-            <w:tcW w:w="990" w:type="dxa"/>
           </w:tcPr>
           <w:p>
             <w:pPr>
@@ -704,20 +717,20 @@
         </w:tc>
         <w:tc>
           <w:tcPr>
+            <w:tcW w:w="990" w:type="dxa"/>
+          </w:tcPr>
+          <w:p>
+            <w:pPr>
+              <w:cnfStyle w:val="000000100000" w:firstRow="0" w:lastRow="0" w:firstColumn="0" w:lastColumn="0" w:oddVBand="0" w:evenVBand="0" w:oddHBand="1" w:evenHBand="0" w:firstRowFirstColumn="0" w:firstRowLastColumn="0" w:lastRowFirstColumn="0" w:lastRowLastColumn="0"/>
+            </w:pPr>
+            <w:r>
+              <w:t>High</w:t>
+            </w:r>
+          </w:p>
+        </w:tc>
+        <w:tc>
+          <w:tcPr>
             <w:tcW w:w="810" w:type="dxa"/>
-          </w:tcPr>
-          <w:p>
-            <w:pPr>
-              <w:cnfStyle w:val="000000100000" w:firstRow="0" w:lastRow="0" w:firstColumn="0" w:lastColumn="0" w:oddVBand="0" w:evenVBand="0" w:oddHBand="1" w:evenHBand="0" w:firstRowFirstColumn="0" w:firstRowLastColumn="0" w:lastRowFirstColumn="0" w:lastRowLastColumn="0"/>
-            </w:pPr>
-            <w:r>
-              <w:t>High</w:t>
-            </w:r>
-          </w:p>
-        </w:tc>
-        <w:tc>
-          <w:tcPr>
-            <w:tcW w:w="990" w:type="dxa"/>
           </w:tcPr>
           <w:p>
             <w:pPr>
@@ -786,20 +799,20 @@
         </w:tc>
         <w:tc>
           <w:tcPr>
+            <w:tcW w:w="990" w:type="dxa"/>
+          </w:tcPr>
+          <w:p>
+            <w:pPr>
+              <w:cnfStyle w:val="000000000000" w:firstRow="0" w:lastRow="0" w:firstColumn="0" w:lastColumn="0" w:oddVBand="0" w:evenVBand="0" w:oddHBand="0" w:evenHBand="0" w:firstRowFirstColumn="0" w:firstRowLastColumn="0" w:lastRowFirstColumn="0" w:lastRowLastColumn="0"/>
+            </w:pPr>
+            <w:r>
+              <w:t>High</w:t>
+            </w:r>
+          </w:p>
+        </w:tc>
+        <w:tc>
+          <w:tcPr>
             <w:tcW w:w="810" w:type="dxa"/>
-          </w:tcPr>
-          <w:p>
-            <w:pPr>
-              <w:cnfStyle w:val="000000000000" w:firstRow="0" w:lastRow="0" w:firstColumn="0" w:lastColumn="0" w:oddVBand="0" w:evenVBand="0" w:oddHBand="0" w:evenHBand="0" w:firstRowFirstColumn="0" w:firstRowLastColumn="0" w:lastRowFirstColumn="0" w:lastRowLastColumn="0"/>
-            </w:pPr>
-            <w:r>
-              <w:t>High</w:t>
-            </w:r>
-          </w:p>
-        </w:tc>
-        <w:tc>
-          <w:tcPr>
-            <w:tcW w:w="990" w:type="dxa"/>
           </w:tcPr>
           <w:p>
             <w:pPr>
@@ -871,20 +884,20 @@
         </w:tc>
         <w:tc>
           <w:tcPr>
+            <w:tcW w:w="990" w:type="dxa"/>
+          </w:tcPr>
+          <w:p>
+            <w:pPr>
+              <w:cnfStyle w:val="000000100000" w:firstRow="0" w:lastRow="0" w:firstColumn="0" w:lastColumn="0" w:oddVBand="0" w:evenVBand="0" w:oddHBand="1" w:evenHBand="0" w:firstRowFirstColumn="0" w:firstRowLastColumn="0" w:lastRowFirstColumn="0" w:lastRowLastColumn="0"/>
+            </w:pPr>
+            <w:r>
+              <w:t>High</w:t>
+            </w:r>
+          </w:p>
+        </w:tc>
+        <w:tc>
+          <w:tcPr>
             <w:tcW w:w="810" w:type="dxa"/>
-          </w:tcPr>
-          <w:p>
-            <w:pPr>
-              <w:cnfStyle w:val="000000100000" w:firstRow="0" w:lastRow="0" w:firstColumn="0" w:lastColumn="0" w:oddVBand="0" w:evenVBand="0" w:oddHBand="1" w:evenHBand="0" w:firstRowFirstColumn="0" w:firstRowLastColumn="0" w:lastRowFirstColumn="0" w:lastRowLastColumn="0"/>
-            </w:pPr>
-            <w:r>
-              <w:t>High</w:t>
-            </w:r>
-          </w:p>
-        </w:tc>
-        <w:tc>
-          <w:tcPr>
-            <w:tcW w:w="990" w:type="dxa"/>
           </w:tcPr>
           <w:p>
             <w:pPr>
@@ -953,6 +966,19 @@
         </w:tc>
         <w:tc>
           <w:tcPr>
+            <w:tcW w:w="990" w:type="dxa"/>
+          </w:tcPr>
+          <w:p>
+            <w:pPr>
+              <w:cnfStyle w:val="000000000000" w:firstRow="0" w:lastRow="0" w:firstColumn="0" w:lastColumn="0" w:oddVBand="0" w:evenVBand="0" w:oddHBand="0" w:evenHBand="0" w:firstRowFirstColumn="0" w:firstRowLastColumn="0" w:lastRowFirstColumn="0" w:lastRowLastColumn="0"/>
+            </w:pPr>
+            <w:r>
+              <w:t>Low</w:t>
+            </w:r>
+          </w:p>
+        </w:tc>
+        <w:tc>
+          <w:tcPr>
             <w:tcW w:w="810" w:type="dxa"/>
           </w:tcPr>
           <w:p>
@@ -960,19 +986,6 @@
               <w:cnfStyle w:val="000000000000" w:firstRow="0" w:lastRow="0" w:firstColumn="0" w:lastColumn="0" w:oddVBand="0" w:evenVBand="0" w:oddHBand="0" w:evenHBand="0" w:firstRowFirstColumn="0" w:firstRowLastColumn="0" w:lastRowFirstColumn="0" w:lastRowLastColumn="0"/>
             </w:pPr>
             <w:r>
-              <w:t>Low</w:t>
-            </w:r>
-          </w:p>
-        </w:tc>
-        <w:tc>
-          <w:tcPr>
-            <w:tcW w:w="990" w:type="dxa"/>
-          </w:tcPr>
-          <w:p>
-            <w:pPr>
-              <w:cnfStyle w:val="000000000000" w:firstRow="0" w:lastRow="0" w:firstColumn="0" w:lastColumn="0" w:oddVBand="0" w:evenVBand="0" w:oddHBand="0" w:evenHBand="0" w:firstRowFirstColumn="0" w:firstRowLastColumn="0" w:lastRowFirstColumn="0" w:lastRowLastColumn="0"/>
-            </w:pPr>
-            <w:r>
               <w:t>Alan</w:t>
             </w:r>
           </w:p>
@@ -1004,6 +1017,101 @@
           <w:p>
             <w:pPr>
               <w:cnfStyle w:val="000000000000" w:firstRow="0" w:lastRow="0" w:firstColumn="0" w:lastColumn="0" w:oddVBand="0" w:evenVBand="0" w:oddHBand="0" w:evenHBand="0" w:firstRowFirstColumn="0" w:firstRowLastColumn="0" w:lastRowFirstColumn="0" w:lastRowLastColumn="0"/>
+            </w:pPr>
+          </w:p>
+        </w:tc>
+      </w:tr>
+      <w:tr>
+        <w:trPr>
+          <w:cnfStyle w:val="000000100000" w:firstRow="0" w:lastRow="0" w:firstColumn="0" w:lastColumn="0" w:oddVBand="0" w:evenVBand="0" w:oddHBand="1" w:evenHBand="0" w:firstRowFirstColumn="0" w:firstRowLastColumn="0" w:lastRowFirstColumn="0" w:lastRowLastColumn="0"/>
+        </w:trPr>
+        <w:tc>
+          <w:tcPr>
+            <w:cnfStyle w:val="001000000000" w:firstRow="0" w:lastRow="0" w:firstColumn="1" w:lastColumn="0" w:oddVBand="0" w:evenVBand="0" w:oddHBand="0" w:evenHBand="0" w:firstRowFirstColumn="0" w:firstRowLastColumn="0" w:lastRowFirstColumn="0" w:lastRowLastColumn="0"/>
+            <w:tcW w:w="2515" w:type="dxa"/>
+          </w:tcPr>
+          <w:p>
+            <w:proofErr w:type="spellStart"/>
+            <w:r>
+              <w:t>CUnit</w:t>
+            </w:r>
+            <w:proofErr w:type="spellEnd"/>
+            <w:r>
+              <w:t xml:space="preserve"> spikes</w:t>
+            </w:r>
+          </w:p>
+        </w:tc>
+        <w:tc>
+          <w:tcPr>
+            <w:tcW w:w="1170" w:type="dxa"/>
+          </w:tcPr>
+          <w:p>
+            <w:pPr>
+              <w:cnfStyle w:val="000000100000" w:firstRow="0" w:lastRow="0" w:firstColumn="0" w:lastColumn="0" w:oddVBand="0" w:evenVBand="0" w:oddHBand="1" w:evenHBand="0" w:firstRowFirstColumn="0" w:firstRowLastColumn="0" w:lastRowFirstColumn="0" w:lastRowLastColumn="0"/>
+            </w:pPr>
+            <w:r>
+              <w:t>4</w:t>
+            </w:r>
+            <w:r>
+              <w:t xml:space="preserve"> hours</w:t>
+            </w:r>
+          </w:p>
+        </w:tc>
+        <w:tc>
+          <w:tcPr>
+            <w:tcW w:w="990" w:type="dxa"/>
+          </w:tcPr>
+          <w:p>
+            <w:pPr>
+              <w:cnfStyle w:val="000000100000" w:firstRow="0" w:lastRow="0" w:firstColumn="0" w:lastColumn="0" w:oddVBand="0" w:evenVBand="0" w:oddHBand="1" w:evenHBand="0" w:firstRowFirstColumn="0" w:firstRowLastColumn="0" w:lastRowFirstColumn="0" w:lastRowLastColumn="0"/>
+            </w:pPr>
+            <w:r>
+              <w:t>Medium</w:t>
+            </w:r>
+          </w:p>
+        </w:tc>
+        <w:tc>
+          <w:tcPr>
+            <w:tcW w:w="810" w:type="dxa"/>
+          </w:tcPr>
+          <w:p>
+            <w:pPr>
+              <w:cnfStyle w:val="000000100000" w:firstRow="0" w:lastRow="0" w:firstColumn="0" w:lastColumn="0" w:oddVBand="0" w:evenVBand="0" w:oddHBand="1" w:evenHBand="0" w:firstRowFirstColumn="0" w:firstRowLastColumn="0" w:lastRowFirstColumn="0" w:lastRowLastColumn="0"/>
+            </w:pPr>
+            <w:r>
+              <w:t>Sam</w:t>
+            </w:r>
+          </w:p>
+        </w:tc>
+        <w:tc>
+          <w:tcPr>
+            <w:tcW w:w="990" w:type="dxa"/>
+          </w:tcPr>
+          <w:p>
+            <w:pPr>
+              <w:cnfStyle w:val="000000100000" w:firstRow="0" w:lastRow="0" w:firstColumn="0" w:lastColumn="0" w:oddVBand="0" w:evenVBand="0" w:oddHBand="1" w:evenHBand="0" w:firstRowFirstColumn="0" w:firstRowLastColumn="0" w:lastRowFirstColumn="0" w:lastRowLastColumn="0"/>
+            </w:pPr>
+            <w:bookmarkStart w:id="0" w:name="_GoBack"/>
+            <w:bookmarkEnd w:id="0"/>
+          </w:p>
+        </w:tc>
+        <w:tc>
+          <w:tcPr>
+            <w:tcW w:w="1270" w:type="dxa"/>
+          </w:tcPr>
+          <w:p>
+            <w:pPr>
+              <w:cnfStyle w:val="000000100000" w:firstRow="0" w:lastRow="0" w:firstColumn="0" w:lastColumn="0" w:oddVBand="0" w:evenVBand="0" w:oddHBand="1" w:evenHBand="0" w:firstRowFirstColumn="0" w:firstRowLastColumn="0" w:lastRowFirstColumn="0" w:lastRowLastColumn="0"/>
+            </w:pPr>
+          </w:p>
+        </w:tc>
+        <w:tc>
+          <w:tcPr>
+            <w:tcW w:w="1605" w:type="dxa"/>
+          </w:tcPr>
+          <w:p>
+            <w:pPr>
+              <w:cnfStyle w:val="000000100000" w:firstRow="0" w:lastRow="0" w:firstColumn="0" w:lastColumn="0" w:oddVBand="0" w:evenVBand="0" w:oddHBand="1" w:evenHBand="0" w:firstRowFirstColumn="0" w:firstRowLastColumn="0" w:lastRowFirstColumn="0" w:lastRowLastColumn="0"/>
             </w:pPr>
           </w:p>
         </w:tc>
@@ -1112,21 +1220,21 @@
       <w:rPr>
         <w:lang w:val="es-MX"/>
       </w:rPr>
-      <w:t xml:space="preserve">Alan Alvarez, Samuel </w:t>
+      <w:t xml:space="preserve">Alan </w:t>
     </w:r>
     <w:proofErr w:type="spellStart"/>
     <w:r>
       <w:rPr>
         <w:lang w:val="es-MX"/>
       </w:rPr>
-      <w:t>Kison</w:t>
+      <w:t>Alvarez</w:t>
     </w:r>
     <w:proofErr w:type="spellEnd"/>
     <w:r>
       <w:rPr>
         <w:lang w:val="es-MX"/>
       </w:rPr>
-      <w:t>, Omar Santana</w:t>
+      <w:t>, Samuel Kison, Omar Santana</w:t>
     </w:r>
   </w:p>
 </w:hdr>

</xml_diff>

<commit_message>
Filled out some end-of-week info
</commit_message>
<xml_diff>
--- a/TPS_Reports/TPS_1.docx
+++ b/TPS_Reports/TPS_1.docx
@@ -260,6 +260,9 @@
             <w:pPr>
               <w:cnfStyle w:val="000000100000" w:firstRow="0" w:lastRow="0" w:firstColumn="0" w:lastColumn="0" w:oddVBand="0" w:evenVBand="0" w:oddHBand="1" w:evenHBand="0" w:firstRowFirstColumn="0" w:firstRowLastColumn="0" w:lastRowFirstColumn="0" w:lastRowLastColumn="0"/>
             </w:pPr>
+            <w:r>
+              <w:t>10 minutes</w:t>
+            </w:r>
           </w:p>
         </w:tc>
         <w:tc>
@@ -270,6 +273,9 @@
             <w:pPr>
               <w:cnfStyle w:val="000000100000" w:firstRow="0" w:lastRow="0" w:firstColumn="0" w:lastColumn="0" w:oddVBand="0" w:evenVBand="0" w:oddHBand="1" w:evenHBand="0" w:firstRowFirstColumn="0" w:firstRowLastColumn="0" w:lastRowFirstColumn="0" w:lastRowLastColumn="0"/>
             </w:pPr>
+            <w:r>
+              <w:t>100%</w:t>
+            </w:r>
           </w:p>
         </w:tc>
         <w:tc>
@@ -280,6 +286,9 @@
             <w:pPr>
               <w:cnfStyle w:val="000000100000" w:firstRow="0" w:lastRow="0" w:firstColumn="0" w:lastColumn="0" w:oddVBand="0" w:evenVBand="0" w:oddHBand="1" w:evenHBand="0" w:firstRowFirstColumn="0" w:firstRowLastColumn="0" w:lastRowFirstColumn="0" w:lastRowLastColumn="0"/>
             </w:pPr>
+            <w:r>
+              <w:t>N/A</w:t>
+            </w:r>
           </w:p>
         </w:tc>
       </w:tr>
@@ -525,6 +534,8 @@
             </w:pPr>
           </w:p>
         </w:tc>
+        <w:bookmarkStart w:id="0" w:name="_GoBack"/>
+        <w:bookmarkEnd w:id="0"/>
       </w:tr>
       <w:tr>
         <w:trPr>
@@ -550,7 +561,7 @@
               <w:cnfStyle w:val="000000100000" w:firstRow="0" w:lastRow="0" w:firstColumn="0" w:lastColumn="0" w:oddVBand="0" w:evenVBand="0" w:oddHBand="1" w:evenHBand="0" w:firstRowFirstColumn="0" w:firstRowLastColumn="0" w:lastRowFirstColumn="0" w:lastRowLastColumn="0"/>
             </w:pPr>
             <w:r>
-              <w:t>&lt;1 hour</w:t>
+              <w:t>1 hour</w:t>
             </w:r>
           </w:p>
         </w:tc>
@@ -588,6 +599,9 @@
             <w:pPr>
               <w:cnfStyle w:val="000000100000" w:firstRow="0" w:lastRow="0" w:firstColumn="0" w:lastColumn="0" w:oddVBand="0" w:evenVBand="0" w:oddHBand="1" w:evenHBand="0" w:firstRowFirstColumn="0" w:firstRowLastColumn="0" w:lastRowFirstColumn="0" w:lastRowLastColumn="0"/>
             </w:pPr>
+            <w:r>
+              <w:t>1 hour</w:t>
+            </w:r>
           </w:p>
         </w:tc>
         <w:tc>
@@ -598,6 +612,9 @@
             <w:pPr>
               <w:cnfStyle w:val="000000100000" w:firstRow="0" w:lastRow="0" w:firstColumn="0" w:lastColumn="0" w:oddVBand="0" w:evenVBand="0" w:oddHBand="1" w:evenHBand="0" w:firstRowFirstColumn="0" w:firstRowLastColumn="0" w:lastRowFirstColumn="0" w:lastRowLastColumn="0"/>
             </w:pPr>
+            <w:r>
+              <w:t>100%</w:t>
+            </w:r>
           </w:p>
         </w:tc>
         <w:tc>
@@ -1091,8 +1108,6 @@
             <w:pPr>
               <w:cnfStyle w:val="000000100000" w:firstRow="0" w:lastRow="0" w:firstColumn="0" w:lastColumn="0" w:oddVBand="0" w:evenVBand="0" w:oddHBand="1" w:evenHBand="0" w:firstRowFirstColumn="0" w:firstRowLastColumn="0" w:lastRowFirstColumn="0" w:lastRowLastColumn="0"/>
             </w:pPr>
-            <w:bookmarkStart w:id="0" w:name="_GoBack"/>
-            <w:bookmarkEnd w:id="0"/>
           </w:p>
         </w:tc>
         <w:tc>

</xml_diff>